<commit_message>
Created separate chain files and ran calculations
</commit_message>
<xml_diff>
--- a/doc/Project Instructions.docx
+++ b/doc/Project Instructions.docx
@@ -20,18 +20,7 @@
           <w:sz w:val="21"/>
           <w:szCs w:val="21"/>
         </w:rPr>
-        <w:t xml:space="preserve">Molecular </w:t>
-      </w:r>
-      <w:bookmarkStart w:id="0" w:name="_GoBack"/>
-      <w:bookmarkEnd w:id="0"/>
-      <w:r>
-        <w:rPr>
-          <w:rFonts w:ascii="Calibri" w:eastAsia="Times New Roman" w:hAnsi="Calibri" w:cs="Calibri"/>
-          <w:color w:val="000000"/>
-          <w:sz w:val="21"/>
-          <w:szCs w:val="21"/>
-        </w:rPr>
-        <w:t>Dynamics Simulation Projects</w:t>
+        <w:t>Molecular Dynamics Simulation Projects</w:t>
       </w:r>
     </w:p>
     <w:p>
@@ -128,7 +117,7 @@
         </w:rPr>
         <w:t>   Go to </w:t>
       </w:r>
-      <w:hyperlink r:id="rId4" w:tgtFrame="_blank" w:history="1">
+      <w:hyperlink r:id="rId5" w:tgtFrame="_blank" w:history="1">
         <w:r>
           <w:rPr>
             <w:rFonts w:ascii="Calibri" w:eastAsia="Times New Roman" w:hAnsi="Calibri" w:cs="Calibri"/>
@@ -1041,7 +1030,18 @@
           <w:sz w:val="21"/>
           <w:szCs w:val="21"/>
         </w:rPr>
-        <w:t>username= daseibe2</w:t>
+        <w:t>username= d</w:t>
+      </w:r>
+      <w:bookmarkStart w:id="0" w:name="_GoBack"/>
+      <w:bookmarkEnd w:id="0"/>
+      <w:r>
+        <w:rPr>
+          <w:rFonts w:ascii="Calibri" w:eastAsia="Times New Roman" w:hAnsi="Calibri" w:cs="Calibri"/>
+          <w:color w:val="000000"/>
+          <w:sz w:val="21"/>
+          <w:szCs w:val="21"/>
+        </w:rPr>
+        <w:t>seibert2</w:t>
       </w:r>
     </w:p>
     <w:p>
@@ -1157,7 +1157,7 @@
         </w:rPr>
         <w:t xml:space="preserve"> downloaded from the PDB databank  (</w:t>
       </w:r>
-      <w:hyperlink r:id="rId5" w:tgtFrame="_blank" w:history="1">
+      <w:hyperlink r:id="rId6" w:tgtFrame="_blank" w:history="1">
         <w:r>
           <w:rPr>
             <w:rFonts w:ascii="Calibri" w:eastAsia="Times New Roman" w:hAnsi="Calibri" w:cs="Calibri"/>
@@ -1222,7 +1222,7 @@
           <w:szCs w:val="21"/>
         </w:rPr>
       </w:pPr>
-      <w:hyperlink r:id="rId6" w:anchor="model-building-and-editing" w:tgtFrame="_blank" w:history="1">
+      <w:hyperlink r:id="rId7" w:anchor="model-building-and-editing" w:tgtFrame="_blank" w:history="1">
         <w:r>
           <w:rPr>
             <w:rFonts w:ascii="Calibri" w:eastAsia="Times New Roman" w:hAnsi="Calibri" w:cs="Calibri"/>
@@ -1267,6 +1267,451 @@
         </w:rPr>
       </w:pPr>
     </w:p>
+    <w:p>
+      <w:pPr>
+        <w:shd w:val="clear" w:color="auto" w:fill="FFFFFF"/>
+        <w:spacing w:after="0" w:line="240" w:lineRule="auto"/>
+        <w:rPr>
+          <w:rFonts w:ascii="Calibri" w:eastAsia="Times New Roman" w:hAnsi="Calibri" w:cs="Calibri"/>
+          <w:color w:val="000000"/>
+          <w:sz w:val="21"/>
+          <w:szCs w:val="21"/>
+          <w:u w:val="single"/>
+        </w:rPr>
+      </w:pPr>
+      <w:r>
+        <w:rPr>
+          <w:rFonts w:ascii="Calibri" w:eastAsia="Times New Roman" w:hAnsi="Calibri" w:cs="Calibri"/>
+          <w:color w:val="000000"/>
+          <w:sz w:val="21"/>
+          <w:szCs w:val="21"/>
+          <w:u w:val="single"/>
+        </w:rPr>
+        <w:t>Report</w:t>
+      </w:r>
+    </w:p>
+    <w:p>
+      <w:pPr>
+        <w:shd w:val="clear" w:color="auto" w:fill="FFFFFF"/>
+        <w:spacing w:after="0" w:line="240" w:lineRule="auto"/>
+        <w:rPr>
+          <w:rFonts w:ascii="Calibri" w:eastAsia="Times New Roman" w:hAnsi="Calibri" w:cs="Calibri"/>
+          <w:color w:val="000000"/>
+          <w:sz w:val="21"/>
+          <w:szCs w:val="21"/>
+        </w:rPr>
+      </w:pPr>
+    </w:p>
+    <w:p>
+      <w:pPr>
+        <w:pStyle w:val="ListParagraph"/>
+        <w:numPr>
+          <w:ilvl w:val="0"/>
+          <w:numId w:val="1"/>
+        </w:numPr>
+        <w:shd w:val="clear" w:color="auto" w:fill="FFFFFF"/>
+        <w:spacing w:after="0" w:line="240" w:lineRule="auto"/>
+        <w:rPr>
+          <w:rFonts w:ascii="Calibri" w:eastAsia="Times New Roman" w:hAnsi="Calibri" w:cs="Calibri"/>
+          <w:color w:val="000000"/>
+          <w:sz w:val="21"/>
+          <w:szCs w:val="21"/>
+        </w:rPr>
+      </w:pPr>
+      <w:r>
+        <w:rPr>
+          <w:rFonts w:ascii="Calibri" w:eastAsia="Times New Roman" w:hAnsi="Calibri" w:cs="Calibri"/>
+          <w:color w:val="000000"/>
+          <w:sz w:val="21"/>
+          <w:szCs w:val="21"/>
+          <w:u w:val="single"/>
+        </w:rPr>
+        <w:t>Abstract</w:t>
+      </w:r>
+      <w:r>
+        <w:rPr>
+          <w:rFonts w:ascii="Calibri" w:eastAsia="Times New Roman" w:hAnsi="Calibri" w:cs="Calibri"/>
+          <w:color w:val="000000"/>
+          <w:sz w:val="21"/>
+          <w:szCs w:val="21"/>
+        </w:rPr>
+        <w:t>: Half page description of an application that you plan on</w:t>
+      </w:r>
+      <w:r>
+        <w:rPr>
+          <w:rFonts w:ascii="Calibri" w:eastAsia="Times New Roman" w:hAnsi="Calibri" w:cs="Calibri"/>
+          <w:color w:val="000000"/>
+          <w:sz w:val="21"/>
+          <w:szCs w:val="21"/>
+        </w:rPr>
+        <w:t xml:space="preserve"> </w:t>
+      </w:r>
+      <w:r>
+        <w:rPr>
+          <w:rFonts w:ascii="Calibri" w:eastAsia="Times New Roman" w:hAnsi="Calibri" w:cs="Calibri"/>
+          <w:color w:val="000000"/>
+          <w:sz w:val="21"/>
+          <w:szCs w:val="21"/>
+        </w:rPr>
+        <w:t>implementing. (This is an "elevator" pitch with purpose and</w:t>
+      </w:r>
+      <w:r>
+        <w:rPr>
+          <w:rFonts w:ascii="Calibri" w:eastAsia="Times New Roman" w:hAnsi="Calibri" w:cs="Calibri"/>
+          <w:color w:val="000000"/>
+          <w:sz w:val="21"/>
+          <w:szCs w:val="21"/>
+        </w:rPr>
+        <w:t xml:space="preserve"> </w:t>
+      </w:r>
+      <w:r>
+        <w:rPr>
+          <w:rFonts w:ascii="Calibri" w:eastAsia="Times New Roman" w:hAnsi="Calibri" w:cs="Calibri"/>
+          <w:color w:val="000000"/>
+          <w:sz w:val="21"/>
+          <w:szCs w:val="21"/>
+        </w:rPr>
+        <w:t>features of the project.)</w:t>
+      </w:r>
+    </w:p>
+    <w:p>
+      <w:pPr>
+        <w:pStyle w:val="ListParagraph"/>
+        <w:numPr>
+          <w:ilvl w:val="0"/>
+          <w:numId w:val="1"/>
+        </w:numPr>
+        <w:shd w:val="clear" w:color="auto" w:fill="FFFFFF"/>
+        <w:spacing w:after="0" w:line="240" w:lineRule="auto"/>
+        <w:rPr>
+          <w:rFonts w:ascii="Calibri" w:eastAsia="Times New Roman" w:hAnsi="Calibri" w:cs="Calibri"/>
+          <w:color w:val="000000"/>
+          <w:sz w:val="21"/>
+          <w:szCs w:val="21"/>
+        </w:rPr>
+      </w:pPr>
+      <w:r>
+        <w:rPr>
+          <w:rFonts w:ascii="Calibri" w:eastAsia="Times New Roman" w:hAnsi="Calibri" w:cs="Calibri"/>
+          <w:color w:val="000000"/>
+          <w:sz w:val="21"/>
+          <w:szCs w:val="21"/>
+        </w:rPr>
+        <w:t>Mathem</w:t>
+      </w:r>
+      <w:r>
+        <w:rPr>
+          <w:rFonts w:ascii="Calibri" w:eastAsia="Times New Roman" w:hAnsi="Calibri" w:cs="Calibri"/>
+          <w:color w:val="000000"/>
+          <w:sz w:val="21"/>
+          <w:szCs w:val="21"/>
+        </w:rPr>
+        <w:t>atical statement of the problem</w:t>
+      </w:r>
+    </w:p>
+    <w:p>
+      <w:pPr>
+        <w:pStyle w:val="ListParagraph"/>
+        <w:numPr>
+          <w:ilvl w:val="0"/>
+          <w:numId w:val="1"/>
+        </w:numPr>
+        <w:shd w:val="clear" w:color="auto" w:fill="FFFFFF"/>
+        <w:spacing w:after="0" w:line="240" w:lineRule="auto"/>
+        <w:rPr>
+          <w:rFonts w:ascii="Calibri" w:eastAsia="Times New Roman" w:hAnsi="Calibri" w:cs="Calibri"/>
+          <w:color w:val="000000"/>
+          <w:sz w:val="21"/>
+          <w:szCs w:val="21"/>
+        </w:rPr>
+      </w:pPr>
+      <w:r>
+        <w:rPr>
+          <w:rFonts w:ascii="Calibri" w:eastAsia="Times New Roman" w:hAnsi="Calibri" w:cs="Calibri"/>
+          <w:color w:val="000000"/>
+          <w:sz w:val="21"/>
+          <w:szCs w:val="21"/>
+        </w:rPr>
+        <w:t>Discr</w:t>
+      </w:r>
+      <w:r>
+        <w:rPr>
+          <w:rFonts w:ascii="Calibri" w:eastAsia="Times New Roman" w:hAnsi="Calibri" w:cs="Calibri"/>
+          <w:color w:val="000000"/>
+          <w:sz w:val="21"/>
+          <w:szCs w:val="21"/>
+        </w:rPr>
+        <w:t>etized version of the equations</w:t>
+      </w:r>
+    </w:p>
+    <w:p>
+      <w:pPr>
+        <w:pStyle w:val="ListParagraph"/>
+        <w:numPr>
+          <w:ilvl w:val="0"/>
+          <w:numId w:val="1"/>
+        </w:numPr>
+        <w:shd w:val="clear" w:color="auto" w:fill="FFFFFF"/>
+        <w:spacing w:after="0" w:line="240" w:lineRule="auto"/>
+        <w:rPr>
+          <w:rFonts w:ascii="Calibri" w:eastAsia="Times New Roman" w:hAnsi="Calibri" w:cs="Calibri"/>
+          <w:color w:val="000000"/>
+          <w:sz w:val="21"/>
+          <w:szCs w:val="21"/>
+        </w:rPr>
+      </w:pPr>
+      <w:r>
+        <w:rPr>
+          <w:rFonts w:ascii="Calibri" w:eastAsia="Times New Roman" w:hAnsi="Calibri" w:cs="Calibri"/>
+          <w:color w:val="000000"/>
+          <w:sz w:val="21"/>
+          <w:szCs w:val="21"/>
+        </w:rPr>
+        <w:t>Description of the numerica</w:t>
+      </w:r>
+      <w:r>
+        <w:rPr>
+          <w:rFonts w:ascii="Calibri" w:eastAsia="Times New Roman" w:hAnsi="Calibri" w:cs="Calibri"/>
+          <w:color w:val="000000"/>
+          <w:sz w:val="21"/>
+          <w:szCs w:val="21"/>
+        </w:rPr>
+        <w:t>l method (pseudo code included)</w:t>
+      </w:r>
+    </w:p>
+    <w:p>
+      <w:pPr>
+        <w:pStyle w:val="ListParagraph"/>
+        <w:numPr>
+          <w:ilvl w:val="0"/>
+          <w:numId w:val="1"/>
+        </w:numPr>
+        <w:shd w:val="clear" w:color="auto" w:fill="FFFFFF"/>
+        <w:spacing w:after="0" w:line="240" w:lineRule="auto"/>
+        <w:rPr>
+          <w:rFonts w:ascii="Calibri" w:eastAsia="Times New Roman" w:hAnsi="Calibri" w:cs="Calibri"/>
+          <w:color w:val="000000"/>
+          <w:sz w:val="21"/>
+          <w:szCs w:val="21"/>
+        </w:rPr>
+      </w:pPr>
+      <w:r>
+        <w:rPr>
+          <w:rFonts w:ascii="Calibri" w:eastAsia="Times New Roman" w:hAnsi="Calibri" w:cs="Calibri"/>
+          <w:color w:val="000000"/>
+          <w:sz w:val="21"/>
+          <w:szCs w:val="21"/>
+        </w:rPr>
+        <w:t>Technical spec</w:t>
+      </w:r>
+      <w:r>
+        <w:rPr>
+          <w:rFonts w:ascii="Calibri" w:eastAsia="Times New Roman" w:hAnsi="Calibri" w:cs="Calibri"/>
+          <w:color w:val="000000"/>
+          <w:sz w:val="21"/>
+          <w:szCs w:val="21"/>
+        </w:rPr>
+        <w:t>ifications of the computer used</w:t>
+      </w:r>
+    </w:p>
+    <w:p>
+      <w:pPr>
+        <w:pStyle w:val="ListParagraph"/>
+        <w:numPr>
+          <w:ilvl w:val="0"/>
+          <w:numId w:val="1"/>
+        </w:numPr>
+        <w:shd w:val="clear" w:color="auto" w:fill="FFFFFF"/>
+        <w:spacing w:after="0" w:line="240" w:lineRule="auto"/>
+        <w:rPr>
+          <w:rFonts w:ascii="Calibri" w:eastAsia="Times New Roman" w:hAnsi="Calibri" w:cs="Calibri"/>
+          <w:color w:val="000000"/>
+          <w:sz w:val="21"/>
+          <w:szCs w:val="21"/>
+        </w:rPr>
+      </w:pPr>
+      <w:r>
+        <w:rPr>
+          <w:rFonts w:ascii="Calibri" w:eastAsia="Times New Roman" w:hAnsi="Calibri" w:cs="Calibri"/>
+          <w:color w:val="000000"/>
+          <w:sz w:val="21"/>
+          <w:szCs w:val="21"/>
+        </w:rPr>
+        <w:t>Result</w:t>
+      </w:r>
+      <w:r>
+        <w:rPr>
+          <w:rFonts w:ascii="Calibri" w:eastAsia="Times New Roman" w:hAnsi="Calibri" w:cs="Calibri"/>
+          <w:color w:val="000000"/>
+          <w:sz w:val="21"/>
+          <w:szCs w:val="21"/>
+        </w:rPr>
+        <w:t>s (include graphs and comments)</w:t>
+      </w:r>
+    </w:p>
+    <w:p>
+      <w:pPr>
+        <w:pStyle w:val="ListParagraph"/>
+        <w:numPr>
+          <w:ilvl w:val="1"/>
+          <w:numId w:val="1"/>
+        </w:numPr>
+        <w:shd w:val="clear" w:color="auto" w:fill="FFFFFF"/>
+        <w:spacing w:after="0" w:line="240" w:lineRule="auto"/>
+        <w:rPr>
+          <w:rFonts w:ascii="Calibri" w:eastAsia="Times New Roman" w:hAnsi="Calibri" w:cs="Calibri"/>
+          <w:color w:val="000000"/>
+          <w:sz w:val="21"/>
+          <w:szCs w:val="21"/>
+        </w:rPr>
+      </w:pPr>
+      <w:r>
+        <w:rPr>
+          <w:rFonts w:ascii="Calibri" w:eastAsia="Times New Roman" w:hAnsi="Calibri" w:cs="Calibri"/>
+          <w:color w:val="000000"/>
+          <w:sz w:val="21"/>
+          <w:szCs w:val="21"/>
+        </w:rPr>
+        <w:t>Specifications of</w:t>
+      </w:r>
+      <w:r>
+        <w:rPr>
+          <w:rFonts w:ascii="Calibri" w:eastAsia="Times New Roman" w:hAnsi="Calibri" w:cs="Calibri"/>
+          <w:color w:val="000000"/>
+          <w:sz w:val="21"/>
+          <w:szCs w:val="21"/>
+        </w:rPr>
+        <w:t xml:space="preserve"> parameters used in simulations</w:t>
+      </w:r>
+    </w:p>
+    <w:p>
+      <w:pPr>
+        <w:pStyle w:val="ListParagraph"/>
+        <w:numPr>
+          <w:ilvl w:val="1"/>
+          <w:numId w:val="1"/>
+        </w:numPr>
+        <w:shd w:val="clear" w:color="auto" w:fill="FFFFFF"/>
+        <w:spacing w:after="0" w:line="240" w:lineRule="auto"/>
+        <w:rPr>
+          <w:rFonts w:ascii="Calibri" w:eastAsia="Times New Roman" w:hAnsi="Calibri" w:cs="Calibri"/>
+          <w:color w:val="000000"/>
+          <w:sz w:val="21"/>
+          <w:szCs w:val="21"/>
+        </w:rPr>
+      </w:pPr>
+      <w:r>
+        <w:rPr>
+          <w:rFonts w:ascii="Calibri" w:eastAsia="Times New Roman" w:hAnsi="Calibri" w:cs="Calibri"/>
+          <w:color w:val="000000"/>
+          <w:sz w:val="21"/>
+          <w:szCs w:val="21"/>
+        </w:rPr>
+        <w:t>Evaluate the effect of number of</w:t>
+      </w:r>
+      <w:r>
+        <w:rPr>
+          <w:rFonts w:ascii="Calibri" w:eastAsia="Times New Roman" w:hAnsi="Calibri" w:cs="Calibri"/>
+          <w:color w:val="000000"/>
+          <w:sz w:val="21"/>
+          <w:szCs w:val="21"/>
+        </w:rPr>
+        <w:t xml:space="preserve"> points used for discretization</w:t>
+      </w:r>
+    </w:p>
+    <w:p>
+      <w:pPr>
+        <w:pStyle w:val="ListParagraph"/>
+        <w:numPr>
+          <w:ilvl w:val="1"/>
+          <w:numId w:val="1"/>
+        </w:numPr>
+        <w:shd w:val="clear" w:color="auto" w:fill="FFFFFF"/>
+        <w:spacing w:after="0" w:line="240" w:lineRule="auto"/>
+        <w:rPr>
+          <w:rFonts w:ascii="Calibri" w:eastAsia="Times New Roman" w:hAnsi="Calibri" w:cs="Calibri"/>
+          <w:color w:val="000000"/>
+          <w:sz w:val="21"/>
+          <w:szCs w:val="21"/>
+        </w:rPr>
+      </w:pPr>
+      <w:r>
+        <w:rPr>
+          <w:rFonts w:ascii="Calibri" w:eastAsia="Times New Roman" w:hAnsi="Calibri" w:cs="Calibri"/>
+          <w:color w:val="000000"/>
+          <w:sz w:val="21"/>
+          <w:szCs w:val="21"/>
+        </w:rPr>
+        <w:t>Comparison of results wit</w:t>
+      </w:r>
+      <w:r>
+        <w:rPr>
+          <w:rFonts w:ascii="Calibri" w:eastAsia="Times New Roman" w:hAnsi="Calibri" w:cs="Calibri"/>
+          <w:color w:val="000000"/>
+          <w:sz w:val="21"/>
+          <w:szCs w:val="21"/>
+        </w:rPr>
+        <w:t>h expected theoretical behavior</w:t>
+      </w:r>
+    </w:p>
+    <w:p>
+      <w:pPr>
+        <w:pStyle w:val="ListParagraph"/>
+        <w:numPr>
+          <w:ilvl w:val="0"/>
+          <w:numId w:val="1"/>
+        </w:numPr>
+        <w:shd w:val="clear" w:color="auto" w:fill="FFFFFF"/>
+        <w:spacing w:after="0" w:line="240" w:lineRule="auto"/>
+        <w:rPr>
+          <w:rFonts w:ascii="Calibri" w:eastAsia="Times New Roman" w:hAnsi="Calibri" w:cs="Calibri"/>
+          <w:color w:val="000000"/>
+          <w:sz w:val="21"/>
+          <w:szCs w:val="21"/>
+        </w:rPr>
+      </w:pPr>
+      <w:r>
+        <w:rPr>
+          <w:rFonts w:ascii="Calibri" w:eastAsia="Times New Roman" w:hAnsi="Calibri" w:cs="Calibri"/>
+          <w:color w:val="000000"/>
+          <w:sz w:val="21"/>
+          <w:szCs w:val="21"/>
+        </w:rPr>
+        <w:t xml:space="preserve">Commit your report to your </w:t>
+      </w:r>
+      <w:proofErr w:type="spellStart"/>
+      <w:r>
+        <w:rPr>
+          <w:rFonts w:ascii="Calibri" w:eastAsia="Times New Roman" w:hAnsi="Calibri" w:cs="Calibri"/>
+          <w:color w:val="000000"/>
+          <w:sz w:val="21"/>
+          <w:szCs w:val="21"/>
+        </w:rPr>
+        <w:t>git</w:t>
+      </w:r>
+      <w:proofErr w:type="spellEnd"/>
+      <w:r>
+        <w:rPr>
+          <w:rFonts w:ascii="Calibri" w:eastAsia="Times New Roman" w:hAnsi="Calibri" w:cs="Calibri"/>
+          <w:color w:val="000000"/>
+          <w:sz w:val="21"/>
+          <w:szCs w:val="21"/>
+        </w:rPr>
+        <w:t xml:space="preserve"> repository</w:t>
+      </w:r>
+    </w:p>
+    <w:p>
+      <w:pPr>
+        <w:shd w:val="clear" w:color="auto" w:fill="FFFFFF"/>
+        <w:spacing w:after="0" w:line="240" w:lineRule="auto"/>
+        <w:rPr>
+          <w:rFonts w:ascii="Calibri" w:eastAsia="Times New Roman" w:hAnsi="Calibri" w:cs="Calibri"/>
+          <w:color w:val="000000"/>
+          <w:sz w:val="21"/>
+          <w:szCs w:val="21"/>
+        </w:rPr>
+      </w:pPr>
+    </w:p>
     <w:p/>
     <w:sectPr>
       <w:pgSz w:w="12240" w:h="15840"/>
@@ -1276,6 +1721,127 @@
     </w:sectPr>
   </w:body>
 </w:document>
+</file>
+
+<file path=word/numbering.xml><?xml version="1.0" encoding="utf-8"?>
+<w:numbering xmlns:wpc="http://schemas.microsoft.com/office/word/2010/wordprocessingCanvas" xmlns:cx="http://schemas.microsoft.com/office/drawing/2014/chartex" xmlns:cx1="http://schemas.microsoft.com/office/drawing/2015/9/8/chartex" xmlns:cx2="http://schemas.microsoft.com/office/drawing/2015/10/21/chartex" xmlns:cx3="http://schemas.microsoft.com/office/drawing/2016/5/9/chartex" xmlns:cx4="http://schemas.microsoft.com/office/drawing/2016/5/10/chartex" xmlns:cx5="http://schemas.microsoft.com/office/drawing/2016/5/11/chartex" xmlns:mc="http://schemas.openxmlformats.org/markup-compatibility/2006" xmlns:o="urn:schemas-microsoft-com:office:office" xmlns:r="http://schemas.openxmlformats.org/officeDocument/2006/relationships" xmlns:m="http://schemas.openxmlformats.org/officeDocument/2006/math" xmlns:v="urn:schemas-microsoft-com:vml" xmlns:wp14="http://schemas.microsoft.com/office/word/2010/wordprocessingDrawing" xmlns:wp="http://schemas.openxmlformats.org/drawingml/2006/wordprocessingDrawing" xmlns:w10="urn:schemas-microsoft-com:office:word" xmlns:w="http://schemas.openxmlformats.org/wordprocessingml/2006/main" xmlns:w14="http://schemas.microsoft.com/office/word/2010/wordml" xmlns:w15="http://schemas.microsoft.com/office/word/2012/wordml" xmlns:w16se="http://schemas.microsoft.com/office/word/2015/wordml/symex" xmlns:wpg="http://schemas.microsoft.com/office/word/2010/wordprocessingGroup" xmlns:wpi="http://schemas.microsoft.com/office/word/2010/wordprocessingInk" xmlns:wne="http://schemas.microsoft.com/office/word/2006/wordml" xmlns:wps="http://schemas.microsoft.com/office/word/2010/wordprocessingShape" mc:Ignorable="w14 w15 w16se wp14">
+  <w:abstractNum w:abstractNumId="0" w15:restartNumberingAfterBreak="0">
+    <w:nsid w:val="6066618A"/>
+    <w:multiLevelType w:val="hybridMultilevel"/>
+    <w:tmpl w:val="4EE28658"/>
+    <w:lvl w:ilvl="0" w:tplc="04090001">
+      <w:start w:val="1"/>
+      <w:numFmt w:val="bullet"/>
+      <w:lvlText w:val=""/>
+      <w:lvlJc w:val="left"/>
+      <w:pPr>
+        <w:ind w:left="720" w:hanging="360"/>
+      </w:pPr>
+      <w:rPr>
+        <w:rFonts w:ascii="Symbol" w:hAnsi="Symbol" w:hint="default"/>
+      </w:rPr>
+    </w:lvl>
+    <w:lvl w:ilvl="1" w:tplc="04090003">
+      <w:start w:val="1"/>
+      <w:numFmt w:val="bullet"/>
+      <w:lvlText w:val="o"/>
+      <w:lvlJc w:val="left"/>
+      <w:pPr>
+        <w:ind w:left="1440" w:hanging="360"/>
+      </w:pPr>
+      <w:rPr>
+        <w:rFonts w:ascii="Courier New" w:hAnsi="Courier New" w:cs="Courier New" w:hint="default"/>
+      </w:rPr>
+    </w:lvl>
+    <w:lvl w:ilvl="2" w:tplc="04090005" w:tentative="1">
+      <w:start w:val="1"/>
+      <w:numFmt w:val="bullet"/>
+      <w:lvlText w:val=""/>
+      <w:lvlJc w:val="left"/>
+      <w:pPr>
+        <w:ind w:left="2160" w:hanging="360"/>
+      </w:pPr>
+      <w:rPr>
+        <w:rFonts w:ascii="Wingdings" w:hAnsi="Wingdings" w:hint="default"/>
+      </w:rPr>
+    </w:lvl>
+    <w:lvl w:ilvl="3" w:tplc="04090001" w:tentative="1">
+      <w:start w:val="1"/>
+      <w:numFmt w:val="bullet"/>
+      <w:lvlText w:val=""/>
+      <w:lvlJc w:val="left"/>
+      <w:pPr>
+        <w:ind w:left="2880" w:hanging="360"/>
+      </w:pPr>
+      <w:rPr>
+        <w:rFonts w:ascii="Symbol" w:hAnsi="Symbol" w:hint="default"/>
+      </w:rPr>
+    </w:lvl>
+    <w:lvl w:ilvl="4" w:tplc="04090003" w:tentative="1">
+      <w:start w:val="1"/>
+      <w:numFmt w:val="bullet"/>
+      <w:lvlText w:val="o"/>
+      <w:lvlJc w:val="left"/>
+      <w:pPr>
+        <w:ind w:left="3600" w:hanging="360"/>
+      </w:pPr>
+      <w:rPr>
+        <w:rFonts w:ascii="Courier New" w:hAnsi="Courier New" w:cs="Courier New" w:hint="default"/>
+      </w:rPr>
+    </w:lvl>
+    <w:lvl w:ilvl="5" w:tplc="04090005" w:tentative="1">
+      <w:start w:val="1"/>
+      <w:numFmt w:val="bullet"/>
+      <w:lvlText w:val=""/>
+      <w:lvlJc w:val="left"/>
+      <w:pPr>
+        <w:ind w:left="4320" w:hanging="360"/>
+      </w:pPr>
+      <w:rPr>
+        <w:rFonts w:ascii="Wingdings" w:hAnsi="Wingdings" w:hint="default"/>
+      </w:rPr>
+    </w:lvl>
+    <w:lvl w:ilvl="6" w:tplc="04090001" w:tentative="1">
+      <w:start w:val="1"/>
+      <w:numFmt w:val="bullet"/>
+      <w:lvlText w:val=""/>
+      <w:lvlJc w:val="left"/>
+      <w:pPr>
+        <w:ind w:left="5040" w:hanging="360"/>
+      </w:pPr>
+      <w:rPr>
+        <w:rFonts w:ascii="Symbol" w:hAnsi="Symbol" w:hint="default"/>
+      </w:rPr>
+    </w:lvl>
+    <w:lvl w:ilvl="7" w:tplc="04090003" w:tentative="1">
+      <w:start w:val="1"/>
+      <w:numFmt w:val="bullet"/>
+      <w:lvlText w:val="o"/>
+      <w:lvlJc w:val="left"/>
+      <w:pPr>
+        <w:ind w:left="5760" w:hanging="360"/>
+      </w:pPr>
+      <w:rPr>
+        <w:rFonts w:ascii="Courier New" w:hAnsi="Courier New" w:cs="Courier New" w:hint="default"/>
+      </w:rPr>
+    </w:lvl>
+    <w:lvl w:ilvl="8" w:tplc="04090005" w:tentative="1">
+      <w:start w:val="1"/>
+      <w:numFmt w:val="bullet"/>
+      <w:lvlText w:val=""/>
+      <w:lvlJc w:val="left"/>
+      <w:pPr>
+        <w:ind w:left="6480" w:hanging="360"/>
+      </w:pPr>
+      <w:rPr>
+        <w:rFonts w:ascii="Wingdings" w:hAnsi="Wingdings" w:hint="default"/>
+      </w:rPr>
+    </w:lvl>
+  </w:abstractNum>
+  <w:num w:numId="1">
+    <w:abstractNumId w:val="0"/>
+  </w:num>
+</w:numbering>
 </file>
 
 <file path=word/styles.xml><?xml version="1.0" encoding="utf-8"?>
@@ -1714,6 +2280,17 @@
       <w:u w:val="single"/>
     </w:rPr>
   </w:style>
+  <w:style w:type="paragraph" w:styleId="ListParagraph">
+    <w:name w:val="List Paragraph"/>
+    <w:basedOn w:val="Normal"/>
+    <w:uiPriority w:val="34"/>
+    <w:qFormat/>
+    <w:rsid w:val="00A178BE"/>
+    <w:pPr>
+      <w:ind w:left="720"/>
+      <w:contextualSpacing/>
+    </w:pPr>
+  </w:style>
 </w:styles>
 </file>
 

</xml_diff>